<commit_message>
better UI and added a copy previous tab function
</commit_message>
<xml_diff>
--- a/test.docx
+++ b/test.docx
@@ -13,17 +13,17 @@
         <w:t>Title: d</w:t>
         <w:br/>
         <w:br/>
-        <w:t>e||----</w:t>
+        <w:t>e||-</w:t>
         <w:br/>
-        <w:t>B||----</w:t>
+        <w:t>B||-</w:t>
         <w:br/>
-        <w:t>G||----</w:t>
+        <w:t>G||-</w:t>
         <w:br/>
-        <w:t>D||\---</w:t>
+        <w:t>D||-</w:t>
         <w:br/>
-        <w:t>A||----</w:t>
+        <w:t>A||-</w:t>
         <w:br/>
-        <w:t>E||-/--</w:t>
+        <w:t>E||-</w:t>
         <w:br/>
       </w:r>
     </w:p>

</xml_diff>

<commit_message>
added print method, tab row tracker and next tab function, can print now as well
</commit_message>
<xml_diff>
--- a/test.docx
+++ b/test.docx
@@ -10,20 +10,33 @@
         </w:rPr>
         <w:t>Guitar Tab Maker</w:t>
         <w:br/>
-        <w:t>Title: d</w:t>
+        <w:t>Title: 1</w:t>
         <w:br/>
         <w:br/>
-        <w:t>e||-</w:t>
+        <w:t>e||-1--1--1--1--1--1--1--1--1--1--1--1--1--1--1--1--1--1--1--1-</w:t>
         <w:br/>
-        <w:t>B||-</w:t>
+        <w:t>B||-2--2--2--2--2--2--2--2--2--2--2--2--2--2--2--2--2--2--2--2-</w:t>
         <w:br/>
-        <w:t>G||-</w:t>
+        <w:t>G||-3--3--3--3--3--3--3--3--3--3--3--3--3--3--3--3--3--3--3--3-</w:t>
         <w:br/>
-        <w:t>D||-</w:t>
+        <w:t>D||-4--4--4--4--4--4--4--4--4--4--4--4--4--4--4--4--4--4--4--4-</w:t>
         <w:br/>
-        <w:t>A||-</w:t>
+        <w:t>A||-5--5--5--5--5--5--5--5--5--5--5--5--5--5--5--5--5--5--5--5-</w:t>
         <w:br/>
-        <w:t>E||-</w:t>
+        <w:t>E||-6--6--6--6--6--6--6--6--6--6--6--6--6--6--6--6--6--6--6--6-</w:t>
+        <w:br/>
+        <w:br/>
+        <w:t>e||-1--1--1--1--1--5-</w:t>
+        <w:br/>
+        <w:t>B||-2--2--2--2--6--1-</w:t>
+        <w:br/>
+        <w:t>G||-3--3--3--3--4--2-</w:t>
+        <w:br/>
+        <w:t>D||-4--4--4--4--5--5-</w:t>
+        <w:br/>
+        <w:t>A||-5--5--5--5--1--4-</w:t>
+        <w:br/>
+        <w:t>E||-6--6--6--6--2--9-</w:t>
         <w:br/>
       </w:r>
     </w:p>

</xml_diff>